<commit_message>
Going to lunch, backing up
</commit_message>
<xml_diff>
--- a/Paper2_Investments/Paper2 Notes.docx
+++ b/Paper2_Investments/Paper2 Notes.docx
@@ -3,8 +3,21 @@
 <w:document xmlns:wpc="http://schemas.microsoft.com/office/word/2010/wordprocessingCanvas" xmlns:mc="http://schemas.openxmlformats.org/markup-compatibility/2006" xmlns:o="urn:schemas-microsoft-com:office:office" xmlns:r="http://schemas.openxmlformats.org/officeDocument/2006/relationships" xmlns:m="http://schemas.openxmlformats.org/officeDocument/2006/math" xmlns:v="urn:schemas-microsoft-com:vml" xmlns:wp14="http://schemas.microsoft.com/office/word/2010/wordprocessingDrawing" xmlns:wp="http://schemas.openxmlformats.org/drawingml/2006/wordprocessingDrawing" xmlns:w10="urn:schemas-microsoft-com:office:word" xmlns:w="http://schemas.openxmlformats.org/wordprocessingml/2006/main" xmlns:w14="http://schemas.microsoft.com/office/word/2010/wordml" xmlns:w15="http://schemas.microsoft.com/office/word/2012/wordml" xmlns:wpg="http://schemas.microsoft.com/office/word/2010/wordprocessingGroup" xmlns:wpi="http://schemas.microsoft.com/office/word/2010/wordprocessingInk" xmlns:wne="http://schemas.microsoft.com/office/word/2006/wordml" xmlns:wps="http://schemas.microsoft.com/office/word/2010/wordprocessingShape" mc:Ignorable="w14 w15 wp14">
   <w:body>
     <w:p>
-      <w:r>
-        <w:t>Non farm payroll employment : 257 000</w:t>
+      <w:proofErr w:type="spellStart"/>
+      <w:r>
+        <w:t>Non farm</w:t>
+      </w:r>
+      <w:proofErr w:type="spellEnd"/>
+      <w:r>
+        <w:t xml:space="preserve"> payroll </w:t>
+      </w:r>
+      <w:proofErr w:type="gramStart"/>
+      <w:r>
+        <w:t>employment :</w:t>
+      </w:r>
+      <w:proofErr w:type="gramEnd"/>
+      <w:r>
+        <w:t xml:space="preserve"> 257 000</w:t>
       </w:r>
     </w:p>
     <w:p>
@@ -41,11 +54,17 @@
         <w:t>Average hourly earnings: up .5% from -.2% (</w:t>
       </w:r>
       <w:r>
-        <w:t>20.73 -&gt; 20.8 (st</w:t>
-      </w:r>
+        <w:t>20.73 -&gt; 20.8 (</w:t>
+      </w:r>
+      <w:proofErr w:type="spellStart"/>
+      <w:r>
+        <w:t>st</w:t>
+      </w:r>
+      <w:proofErr w:type="spellEnd"/>
       <w:r>
         <w:t xml:space="preserve"> </w:t>
       </w:r>
+      <w:proofErr w:type="gramStart"/>
       <w:r>
         <w:t>lou</w:t>
       </w:r>
@@ -55,11 +74,10 @@
       <w:r>
         <w:t>s</w:t>
       </w:r>
+      <w:proofErr w:type="gramEnd"/>
       <w:r>
         <w:t xml:space="preserve"> </w:t>
       </w:r>
-      <w:bookmarkStart w:id="0" w:name="_GoBack"/>
-      <w:bookmarkEnd w:id="0"/>
       <w:r>
         <w:t xml:space="preserve">fed </w:t>
       </w:r>
@@ -89,9 +107,42 @@
         </w:numPr>
       </w:pPr>
       <w:r>
-        <w:t>Rose &lt;####&gt; basis points from previous close of 1.82 to a high of &lt;####&gt;</w:t>
+        <w:t xml:space="preserve">Rose </w:t>
+      </w:r>
+      <w:r>
+        <w:t>.12</w:t>
+      </w:r>
+      <w:r>
+        <w:t xml:space="preserve"> basis points from previous close of 1.82 to a high of </w:t>
+      </w:r>
+      <w:r>
+        <w:t>1.94</w:t>
       </w:r>
     </w:p>
+    <w:p/>
+    <w:p>
+      <w:r>
+        <w:t>http://www.bls.gov/news.release/empsit.nr0.htm</w:t>
+      </w:r>
+      <w:bookmarkStart w:id="0" w:name="_GoBack"/>
+      <w:bookmarkEnd w:id="0"/>
+    </w:p>
+    <w:p>
+      <w:r>
+        <w:t>http://www.bls.gov/web/eci/ecconstnaics.txt</w:t>
+      </w:r>
+    </w:p>
+    <w:p>
+      <w:hyperlink r:id="rId5" w:history="1">
+        <w:r>
+          <w:rPr>
+            <w:rStyle w:val="Hyperlink"/>
+          </w:rPr>
+          <w:t>http://finance.yahoo.com/q/hp?s=^GSPC+Historical+Prices</w:t>
+        </w:r>
+      </w:hyperlink>
+    </w:p>
+    <w:p/>
     <w:sectPr>
       <w:pgSz w:w="12240" w:h="15840"/>
       <w:pgMar w:top="1440" w:right="1440" w:bottom="1440" w:left="1440" w:header="720" w:footer="720" w:gutter="0"/>
@@ -655,6 +706,17 @@
       <w:contextualSpacing/>
     </w:pPr>
   </w:style>
+  <w:style w:type="character" w:styleId="Hyperlink">
+    <w:name w:val="Hyperlink"/>
+    <w:basedOn w:val="DefaultParagraphFont"/>
+    <w:uiPriority w:val="99"/>
+    <w:unhideWhenUsed/>
+    <w:rsid w:val="00E356A0"/>
+    <w:rPr>
+      <w:color w:val="0563C1" w:themeColor="hyperlink"/>
+      <w:u w:val="single"/>
+    </w:rPr>
+  </w:style>
 </w:styles>
 </file>
 

</xml_diff>